<commit_message>
Park signs corrected, init procedure with zero derivatives
</commit_message>
<xml_diff>
--- a/Docs/Парк2.docx
+++ b/Docs/Парк2.docx
@@ -11523,7 +11523,7 @@
               <w:rFonts w:ascii="Cambria Math" w:eastAsiaTheme="minorEastAsia" w:hAnsi="Cambria Math"/>
               <w:lang w:val="en-US"/>
             </w:rPr>
-            <m:t>+</m:t>
+            <m:t>-</m:t>
           </m:r>
           <m:sSub>
             <m:sSubPr>
@@ -12003,7 +12003,7 @@
               <w:rFonts w:ascii="Cambria Math" w:eastAsiaTheme="minorEastAsia" w:hAnsi="Cambria Math"/>
               <w:lang w:val="en-US"/>
             </w:rPr>
-            <m:t>-</m:t>
+            <m:t>+</m:t>
           </m:r>
           <m:sSub>
             <m:sSubPr>

</xml_diff>